<commit_message>
feat: generate docx from template
</commit_message>
<xml_diff>
--- a/public/template.docx
+++ b/public/template.docx
@@ -22,23 +22,23 @@
         <mc:AlternateContent>
           <mc:Choice Requires="wpg">
             <w:drawing>
-              <wp:anchor allowOverlap="1" behindDoc="1" distB="0" distT="0" distL="114300" distR="114300" hidden="0" layoutInCell="1" locked="0" relativeHeight="0" simplePos="0">
+              <wp:anchor allowOverlap="1" behindDoc="0" distB="0" distT="0" distL="114300" distR="114300" hidden="0" layoutInCell="1" locked="0" relativeHeight="0" simplePos="0">
                 <wp:simplePos x="0" y="0"/>
-                <wp:positionH relativeFrom="margin">
-                  <wp:align>left</wp:align>
+                <wp:positionH relativeFrom="page">
+                  <wp:posOffset>447675</wp:posOffset>
                 </wp:positionH>
-                <wp:positionV relativeFrom="margin">
-                  <wp:align>center</wp:align>
+                <wp:positionV relativeFrom="page">
+                  <wp:posOffset>447675</wp:posOffset>
                 </wp:positionV>
                 <wp:extent cx="4600575" cy="6657975"/>
                 <wp:effectExtent b="0" l="0" r="0" t="0"/>
                 <wp:wrapNone/>
-                <wp:docPr id="841556206" name=""/>
+                <wp:docPr id="841556204" name=""/>
                 <a:graphic>
                   <a:graphicData uri="http://schemas.microsoft.com/office/word/2010/wordprocessingShape">
                     <wps:wsp>
                       <wps:cNvSpPr/>
-                      <wps:cNvPr id="4" name="Shape 4"/>
+                      <wps:cNvPr id="2" name="Shape 2"/>
                       <wps:spPr>
                         <a:xfrm>
                           <a:off x="3060000" y="465300"/>
@@ -81,23 +81,23 @@
           </mc:Choice>
           <mc:Fallback>
             <w:drawing>
-              <wp:anchor allowOverlap="1" behindDoc="1" distB="0" distT="0" distL="114300" distR="114300" hidden="0" layoutInCell="1" locked="0" relativeHeight="0" simplePos="0">
+              <wp:anchor allowOverlap="1" behindDoc="0" distB="0" distT="0" distL="114300" distR="114300" hidden="0" layoutInCell="1" locked="0" relativeHeight="0" simplePos="0">
                 <wp:simplePos x="0" y="0"/>
-                <wp:positionH relativeFrom="margin">
-                  <wp:align>left</wp:align>
+                <wp:positionH relativeFrom="page">
+                  <wp:posOffset>447675</wp:posOffset>
                 </wp:positionH>
-                <wp:positionV relativeFrom="margin">
-                  <wp:align>center</wp:align>
+                <wp:positionV relativeFrom="page">
+                  <wp:posOffset>447675</wp:posOffset>
                 </wp:positionV>
                 <wp:extent cx="4600575" cy="6657975"/>
                 <wp:effectExtent b="0" l="0" r="0" t="0"/>
                 <wp:wrapNone/>
-                <wp:docPr id="841556206" name="image4.png"/>
+                <wp:docPr id="841556204" name="image2.png"/>
                 <a:graphic>
                   <a:graphicData uri="http://schemas.openxmlformats.org/drawingml/2006/picture">
                     <pic:pic>
                       <pic:nvPicPr>
-                        <pic:cNvPr id="0" name="image4.png"/>
+                        <pic:cNvPr id="0" name="image2.png"/>
                         <pic:cNvPicPr preferRelativeResize="0"/>
                       </pic:nvPicPr>
                       <pic:blipFill>
@@ -355,7 +355,7 @@
         <w:t xml:space="preserve">Date</w:t>
         <w:tab/>
         <w:tab/>
-        <w:t xml:space="preserve">: {schedule.date} ({schedule.day})</w:t>
+        <w:t xml:space="preserve">: {date} ({day})</w:t>
       </w:r>
     </w:p>
     <w:p>
@@ -379,7 +379,7 @@
         <w:t xml:space="preserve">Time</w:t>
         <w:tab/>
         <w:tab/>
-        <w:t xml:space="preserve">: {schedule.time}</w:t>
+        <w:t xml:space="preserve">: {time}</w:t>
       </w:r>
     </w:p>
     <w:p>
@@ -403,7 +403,7 @@
         <w:t xml:space="preserve">Place </w:t>
         <w:tab/>
         <w:tab/>
-        <w:t xml:space="preserve">: {schedule.place}</w:t>
+        <w:t xml:space="preserve">: {place}</w:t>
       </w:r>
     </w:p>
     <w:p>
@@ -422,38 +422,19 @@
           <w:rFonts w:ascii="Times New Roman" w:cs="Times New Roman" w:eastAsia="Times New Roman" w:hAnsi="Times New Roman"/>
           <w:sz w:val="28"/>
           <w:szCs w:val="28"/>
-          <w:rtl w:val="0"/>
-        </w:rPr>
-        <w:tab/>
-      </w:r>
-    </w:p>
-    <w:p>
-      <w:pPr>
-        <w:jc w:val="center"/>
-        <w:rPr>
-          <w:rFonts w:ascii="Times New Roman" w:cs="Times New Roman" w:eastAsia="Times New Roman" w:hAnsi="Times New Roman"/>
-          <w:sz w:val="28"/>
-          <w:szCs w:val="28"/>
-        </w:rPr>
-      </w:pPr>
-      <w:r>
-        <w:rPr>
-          <w:rFonts w:ascii="Times New Roman" w:cs="Times New Roman" w:eastAsia="Times New Roman" w:hAnsi="Times New Roman"/>
-          <w:sz w:val="28"/>
-          <w:szCs w:val="28"/>
         </w:rPr>
         <mc:AlternateContent>
           <mc:Choice Requires="wpg">
             <w:drawing>
-              <wp:anchor allowOverlap="1" behindDoc="1" distB="0" distT="0" distL="114300" distR="114300" hidden="0" layoutInCell="1" locked="0" relativeHeight="0" simplePos="0">
+              <wp:anchor allowOverlap="1" behindDoc="0" distB="0" distT="0" distL="114300" distR="114300" hidden="0" layoutInCell="1" locked="0" relativeHeight="0" simplePos="0">
                 <wp:simplePos x="0" y="0"/>
-                <wp:positionH relativeFrom="margin">
-                  <wp:align>right</wp:align>
+                <wp:positionH relativeFrom="page">
+                  <wp:posOffset>5715000</wp:posOffset>
                 </wp:positionH>
-                <wp:positionV relativeFrom="margin">
-                  <wp:align>center</wp:align>
+                <wp:positionV relativeFrom="page">
+                  <wp:posOffset>447675</wp:posOffset>
                 </wp:positionV>
-                <wp:extent cx="4600575" cy="6657975"/>
+                <wp:extent cx="4600575" cy="6662243"/>
                 <wp:effectExtent b="0" l="0" r="0" t="0"/>
                 <wp:wrapNone/>
                 <wp:docPr id="841556205" name=""/>
@@ -464,7 +445,7 @@
                       <wps:cNvPr id="3" name="Shape 3"/>
                       <wps:spPr>
                         <a:xfrm>
-                          <a:off x="3060000" y="465300"/>
+                          <a:off x="2971800" y="457200"/>
                           <a:ext cx="4572000" cy="6629400"/>
                         </a:xfrm>
                         <a:prstGeom prst="rect">
@@ -504,15 +485,15 @@
           </mc:Choice>
           <mc:Fallback>
             <w:drawing>
-              <wp:anchor allowOverlap="1" behindDoc="1" distB="0" distT="0" distL="114300" distR="114300" hidden="0" layoutInCell="1" locked="0" relativeHeight="0" simplePos="0">
+              <wp:anchor allowOverlap="1" behindDoc="0" distB="0" distT="0" distL="114300" distR="114300" hidden="0" layoutInCell="1" locked="0" relativeHeight="0" simplePos="0">
                 <wp:simplePos x="0" y="0"/>
-                <wp:positionH relativeFrom="margin">
-                  <wp:align>right</wp:align>
+                <wp:positionH relativeFrom="page">
+                  <wp:posOffset>5715000</wp:posOffset>
                 </wp:positionH>
-                <wp:positionV relativeFrom="margin">
-                  <wp:align>center</wp:align>
+                <wp:positionV relativeFrom="page">
+                  <wp:posOffset>447675</wp:posOffset>
                 </wp:positionV>
-                <wp:extent cx="4600575" cy="6657975"/>
+                <wp:extent cx="4600575" cy="6662243"/>
                 <wp:effectExtent b="0" l="0" r="0" t="0"/>
                 <wp:wrapNone/>
                 <wp:docPr id="841556205" name="image3.png"/>
@@ -533,7 +514,7 @@
                       <pic:spPr>
                         <a:xfrm>
                           <a:off x="0" y="0"/>
-                          <a:ext cx="4600575" cy="6657975"/>
+                          <a:ext cx="4600575" cy="6662243"/>
                         </a:xfrm>
                         <a:prstGeom prst="rect"/>
                         <a:ln/>
@@ -548,13 +529,16 @@
       </w:r>
       <w:r>
         <w:rPr>
-          <w:rtl w:val="0"/>
-        </w:rPr>
-      </w:r>
-    </w:p>
-    <w:p>
-      <w:pPr>
-        <w:ind w:left="630" w:firstLine="0"/>
+          <w:rFonts w:ascii="Times New Roman" w:cs="Times New Roman" w:eastAsia="Times New Roman" w:hAnsi="Times New Roman"/>
+          <w:sz w:val="28"/>
+          <w:szCs w:val="28"/>
+          <w:rtl w:val="0"/>
+        </w:rPr>
+        <w:tab/>
+      </w:r>
+    </w:p>
+    <w:p>
+      <w:pPr>
         <w:jc w:val="center"/>
         <w:rPr>
           <w:rFonts w:ascii="Times New Roman" w:cs="Times New Roman" w:eastAsia="Times New Roman" w:hAnsi="Times New Roman"/>
@@ -577,7 +561,6 @@
     <w:p>
       <w:pPr>
         <w:spacing w:after="0" w:lineRule="auto"/>
-        <w:ind w:left="630" w:firstLine="0"/>
         <w:jc w:val="center"/>
         <w:rPr>
           <w:rFonts w:ascii="Times New Roman" w:cs="Times New Roman" w:eastAsia="Times New Roman" w:hAnsi="Times New Roman"/>
@@ -594,12 +577,11 @@
           <w:szCs w:val="24"/>
           <w:rtl w:val="0"/>
         </w:rPr>
-        <w:t xml:space="preserve">DEPARTMENT OF {department.long}</w:t>
-      </w:r>
-    </w:p>
-    <w:p>
-      <w:pPr>
-        <w:ind w:left="630" w:firstLine="0"/>
+        <w:t xml:space="preserve">DEPARTMENT OF {department.long | upper}</w:t>
+      </w:r>
+    </w:p>
+    <w:p>
+      <w:pPr>
         <w:jc w:val="center"/>
         <w:rPr>
           <w:rFonts w:ascii="Times New Roman" w:cs="Times New Roman" w:eastAsia="Times New Roman" w:hAnsi="Times New Roman"/>
@@ -619,7 +601,6 @@
         <w:tabs>
           <w:tab w:val="left" w:leader="none" w:pos="3600"/>
         </w:tabs>
-        <w:ind w:left="630" w:firstLine="0"/>
         <w:jc w:val="center"/>
         <w:rPr>
           <w:rFonts w:ascii="Times New Roman" w:cs="Times New Roman" w:eastAsia="Times New Roman" w:hAnsi="Times New Roman"/>
@@ -630,28 +611,29 @@
       </w:pPr>
       <w:r>
         <w:rPr>
-          <w:rtl w:val="0"/>
-        </w:rPr>
-      </w:r>
-      <w:r>
+          <w:rFonts w:ascii="Times New Roman" w:cs="Times New Roman" w:eastAsia="Times New Roman" w:hAnsi="Times New Roman"/>
+          <w:b w:val="1"/>
+          <w:sz w:val="24"/>
+          <w:szCs w:val="24"/>
+        </w:rPr>
         <w:drawing>
           <wp:anchor allowOverlap="1" behindDoc="0" distB="0" distT="0" distL="114300" distR="114300" hidden="0" layoutInCell="1" locked="0" relativeHeight="0" simplePos="0">
             <wp:simplePos x="0" y="0"/>
-            <wp:positionH relativeFrom="column">
-              <wp:posOffset>2175125</wp:posOffset>
+            <wp:positionH relativeFrom="page">
+              <wp:posOffset>7515225</wp:posOffset>
             </wp:positionH>
-            <wp:positionV relativeFrom="paragraph">
-              <wp:posOffset>163584</wp:posOffset>
+            <wp:positionV relativeFrom="page">
+              <wp:posOffset>1811266</wp:posOffset>
             </wp:positionV>
             <wp:extent cx="999338" cy="990600"/>
             <wp:effectExtent b="0" l="0" r="0" t="0"/>
-            <wp:wrapTopAndBottom distB="0" distT="0"/>
-            <wp:docPr descr="{%logo}" id="841556207" name="image1.jpg"/>
+            <wp:wrapNone/>
+            <wp:docPr id="841556207" name="image1.jpg"/>
             <a:graphic>
               <a:graphicData uri="http://schemas.openxmlformats.org/drawingml/2006/picture">
                 <pic:pic>
                   <pic:nvPicPr>
-                    <pic:cNvPr descr="{%logo}" id="0" name="image1.jpg"/>
+                    <pic:cNvPr id="0" name="image1.jpg"/>
                     <pic:cNvPicPr preferRelativeResize="0"/>
                   </pic:nvPicPr>
                   <pic:blipFill>
@@ -675,30 +657,65 @@
           </wp:anchor>
         </w:drawing>
       </w:r>
+      <w:r>
+        <w:rPr>
+          <w:rtl w:val="0"/>
+        </w:rPr>
+      </w:r>
+    </w:p>
+    <w:p>
+      <w:pPr>
+        <w:jc w:val="center"/>
+        <w:rPr>
+          <w:rFonts w:ascii="Times New Roman" w:cs="Times New Roman" w:eastAsia="Times New Roman" w:hAnsi="Times New Roman"/>
+          <w:b w:val="1"/>
+          <w:sz w:val="24"/>
+          <w:szCs w:val="24"/>
+        </w:rPr>
+      </w:pPr>
+      <w:r>
+        <w:rPr>
+          <w:rtl w:val="0"/>
+        </w:rPr>
+      </w:r>
+    </w:p>
+    <w:p>
+      <w:pPr>
+        <w:jc w:val="center"/>
+        <w:rPr>
+          <w:rFonts w:ascii="Times New Roman" w:cs="Times New Roman" w:eastAsia="Times New Roman" w:hAnsi="Times New Roman"/>
+          <w:b w:val="1"/>
+          <w:sz w:val="24"/>
+          <w:szCs w:val="24"/>
+        </w:rPr>
+      </w:pPr>
+      <w:r>
+        <w:rPr>
+          <w:rtl w:val="0"/>
+        </w:rPr>
+      </w:r>
+    </w:p>
+    <w:p>
+      <w:pPr>
+        <w:jc w:val="center"/>
+        <w:rPr>
+          <w:rFonts w:ascii="Times New Roman" w:cs="Times New Roman" w:eastAsia="Times New Roman" w:hAnsi="Times New Roman"/>
+          <w:b w:val="1"/>
+          <w:sz w:val="24"/>
+          <w:szCs w:val="24"/>
+        </w:rPr>
+      </w:pPr>
+      <w:r>
+        <w:rPr>
+          <w:rtl w:val="0"/>
+        </w:rPr>
+      </w:r>
     </w:p>
     <w:p>
       <w:pPr>
         <w:tabs>
           <w:tab w:val="left" w:leader="none" w:pos="3600"/>
         </w:tabs>
-        <w:ind w:left="0" w:firstLine="0"/>
-        <w:jc w:val="left"/>
-        <w:rPr>
-          <w:rFonts w:ascii="Times New Roman" w:cs="Times New Roman" w:eastAsia="Times New Roman" w:hAnsi="Times New Roman"/>
-          <w:b w:val="1"/>
-          <w:sz w:val="24"/>
-          <w:szCs w:val="24"/>
-        </w:rPr>
-      </w:pPr>
-      <w:r>
-        <w:rPr>
-          <w:rtl w:val="0"/>
-        </w:rPr>
-      </w:r>
-    </w:p>
-    <w:p>
-      <w:pPr>
-        <w:ind w:left="630" w:firstLine="0"/>
         <w:jc w:val="center"/>
         <w:rPr>
           <w:rFonts w:ascii="Times New Roman" w:cs="Times New Roman" w:eastAsia="Times New Roman" w:hAnsi="Times New Roman"/>
@@ -709,6 +726,22 @@
       </w:pPr>
       <w:r>
         <w:rPr>
+          <w:rtl w:val="0"/>
+        </w:rPr>
+      </w:r>
+    </w:p>
+    <w:p>
+      <w:pPr>
+        <w:jc w:val="center"/>
+        <w:rPr>
+          <w:rFonts w:ascii="Times New Roman" w:cs="Times New Roman" w:eastAsia="Times New Roman" w:hAnsi="Times New Roman"/>
+          <w:b w:val="1"/>
+          <w:sz w:val="24"/>
+          <w:szCs w:val="24"/>
+        </w:rPr>
+      </w:pPr>
+      <w:r>
+        <w:rPr>
           <w:rFonts w:ascii="Times New Roman" w:cs="Times New Roman" w:eastAsia="Times New Roman" w:hAnsi="Times New Roman"/>
           <w:b w:val="1"/>
           <w:sz w:val="24"/>
@@ -720,23 +753,56 @@
     </w:p>
     <w:p>
       <w:pPr>
-        <w:ind w:left="630" w:firstLine="0"/>
+        <w:rPr>
+          <w:rFonts w:ascii="Times New Roman" w:cs="Times New Roman" w:eastAsia="Times New Roman" w:hAnsi="Times New Roman"/>
+          <w:sz w:val="24"/>
+          <w:szCs w:val="24"/>
+        </w:rPr>
+      </w:pPr>
+      <w:r>
+        <w:rPr>
+          <w:rtl w:val="0"/>
+        </w:rPr>
+      </w:r>
+    </w:p>
+    <w:p>
+      <w:pPr>
         <w:jc w:val="center"/>
         <w:rPr>
           <w:rFonts w:ascii="Times New Roman" w:cs="Times New Roman" w:eastAsia="Times New Roman" w:hAnsi="Times New Roman"/>
-          <w:sz w:val="24"/>
-          <w:szCs w:val="24"/>
-        </w:rPr>
-      </w:pPr>
-      <w:r>
-        <w:rPr>
-          <w:rtl w:val="0"/>
-        </w:rPr>
-      </w:r>
-    </w:p>
-    <w:p>
-      <w:pPr>
-        <w:ind w:left="630" w:firstLine="0"/>
+          <w:b w:val="1"/>
+          <w:sz w:val="24"/>
+          <w:szCs w:val="24"/>
+        </w:rPr>
+      </w:pPr>
+      <w:r>
+        <w:rPr>
+          <w:rFonts w:ascii="Times New Roman" w:cs="Times New Roman" w:eastAsia="Times New Roman" w:hAnsi="Times New Roman"/>
+          <w:b w:val="1"/>
+          <w:sz w:val="24"/>
+          <w:szCs w:val="24"/>
+          <w:rtl w:val="0"/>
+        </w:rPr>
+        <w:t xml:space="preserve">INVITATION</w:t>
+      </w:r>
+    </w:p>
+    <w:p>
+      <w:pPr>
+        <w:rPr>
+          <w:rFonts w:ascii="Times New Roman" w:cs="Times New Roman" w:eastAsia="Times New Roman" w:hAnsi="Times New Roman"/>
+          <w:b w:val="1"/>
+          <w:sz w:val="24"/>
+          <w:szCs w:val="24"/>
+        </w:rPr>
+      </w:pPr>
+      <w:r>
+        <w:rPr>
+          <w:rtl w:val="0"/>
+        </w:rPr>
+      </w:r>
+    </w:p>
+    <w:p>
+      <w:pPr>
         <w:jc w:val="center"/>
         <w:rPr>
           <w:rFonts w:ascii="Times New Roman" w:cs="Times New Roman" w:eastAsia="Times New Roman" w:hAnsi="Times New Roman"/>
@@ -753,12 +819,32 @@
           <w:szCs w:val="24"/>
           <w:rtl w:val="0"/>
         </w:rPr>
-        <w:t xml:space="preserve">INVITATION</w:t>
-      </w:r>
-    </w:p>
-    <w:p>
-      <w:pPr>
-        <w:ind w:left="630" w:firstLine="0"/>
+        <w:t xml:space="preserve">{year.number}</w:t>
+      </w:r>
+      <w:r>
+        <w:rPr>
+          <w:rFonts w:ascii="Times New Roman" w:cs="Times New Roman" w:eastAsia="Times New Roman" w:hAnsi="Times New Roman"/>
+          <w:b w:val="1"/>
+          <w:sz w:val="24"/>
+          <w:szCs w:val="24"/>
+          <w:vertAlign w:val="superscript"/>
+          <w:rtl w:val="0"/>
+        </w:rPr>
+        <w:t xml:space="preserve">{year.suffix}</w:t>
+      </w:r>
+      <w:r>
+        <w:rPr>
+          <w:rFonts w:ascii="Times New Roman" w:cs="Times New Roman" w:eastAsia="Times New Roman" w:hAnsi="Times New Roman"/>
+          <w:b w:val="1"/>
+          <w:sz w:val="24"/>
+          <w:szCs w:val="24"/>
+          <w:rtl w:val="0"/>
+        </w:rPr>
+        <w:t xml:space="preserve"> Year  {department.short}</w:t>
+      </w:r>
+    </w:p>
+    <w:p>
+      <w:pPr>
         <w:jc w:val="center"/>
         <w:rPr>
           <w:rFonts w:ascii="Times New Roman" w:cs="Times New Roman" w:eastAsia="Times New Roman" w:hAnsi="Times New Roman"/>
@@ -775,67 +861,6 @@
     </w:p>
     <w:p>
       <w:pPr>
-        <w:ind w:left="630" w:firstLine="0"/>
-        <w:jc w:val="center"/>
-        <w:rPr>
-          <w:rFonts w:ascii="Times New Roman" w:cs="Times New Roman" w:eastAsia="Times New Roman" w:hAnsi="Times New Roman"/>
-          <w:b w:val="1"/>
-          <w:sz w:val="24"/>
-          <w:szCs w:val="24"/>
-        </w:rPr>
-      </w:pPr>
-      <w:r>
-        <w:rPr>
-          <w:rFonts w:ascii="Times New Roman" w:cs="Times New Roman" w:eastAsia="Times New Roman" w:hAnsi="Times New Roman"/>
-          <w:b w:val="1"/>
-          <w:sz w:val="24"/>
-          <w:szCs w:val="24"/>
-          <w:rtl w:val="0"/>
-        </w:rPr>
-        <w:t xml:space="preserve">{year.number}</w:t>
-      </w:r>
-      <w:r>
-        <w:rPr>
-          <w:rFonts w:ascii="Times New Roman" w:cs="Times New Roman" w:eastAsia="Times New Roman" w:hAnsi="Times New Roman"/>
-          <w:b w:val="1"/>
-          <w:sz w:val="24"/>
-          <w:szCs w:val="24"/>
-          <w:vertAlign w:val="superscript"/>
-          <w:rtl w:val="0"/>
-        </w:rPr>
-        <w:t xml:space="preserve">{year.suffix}</w:t>
-      </w:r>
-      <w:r>
-        <w:rPr>
-          <w:rFonts w:ascii="Times New Roman" w:cs="Times New Roman" w:eastAsia="Times New Roman" w:hAnsi="Times New Roman"/>
-          <w:b w:val="1"/>
-          <w:sz w:val="24"/>
-          <w:szCs w:val="24"/>
-          <w:rtl w:val="0"/>
-        </w:rPr>
-        <w:t xml:space="preserve"> Year  {department.short}</w:t>
-      </w:r>
-    </w:p>
-    <w:p>
-      <w:pPr>
-        <w:ind w:left="630" w:firstLine="0"/>
-        <w:jc w:val="center"/>
-        <w:rPr>
-          <w:rFonts w:ascii="Times New Roman" w:cs="Times New Roman" w:eastAsia="Times New Roman" w:hAnsi="Times New Roman"/>
-          <w:b w:val="1"/>
-          <w:sz w:val="24"/>
-          <w:szCs w:val="24"/>
-        </w:rPr>
-      </w:pPr>
-      <w:r>
-        <w:rPr>
-          <w:rtl w:val="0"/>
-        </w:rPr>
-      </w:r>
-    </w:p>
-    <w:p>
-      <w:pPr>
-        <w:ind w:left="630" w:firstLine="0"/>
         <w:jc w:val="center"/>
         <w:rPr>
           <w:rFonts w:ascii="Times New Roman" w:cs="Times New Roman" w:eastAsia="Times New Roman" w:hAnsi="Times New Roman"/>
@@ -845,11 +870,11 @@
         </w:rPr>
         <w:sectPr>
           <w:pgSz w:h="11909" w:w="16834" w:orient="landscape"/>
-          <w:pgMar w:bottom="720" w:top="720" w:left="720" w:right="720" w:header="720" w:footer="720"/>
+          <w:pgMar w:bottom="720" w:top="720" w:left="720" w:right="575" w:header="720" w:footer="720"/>
           <w:pgNumType w:start="1"/>
           <w:cols w:equalWidth="0" w:num="2">
-            <w:col w:space="7.800000000000001" w:w="7694.9800000000005"/>
-            <w:col w:space="0" w:w="7694.9800000000005"/>
+            <w:col w:space="1822.8" w:w="6859.9800000000005"/>
+            <w:col w:space="0" w:w="6859.9800000000005"/>
           </w:cols>
         </w:sectPr>
       </w:pPr>
@@ -861,7 +886,55 @@
           <w:szCs w:val="24"/>
           <w:rtl w:val="0"/>
         </w:rPr>
-        <w:t xml:space="preserve">{academic.start}-{academic.end} Academic Year</w:t>
+        <w:t xml:space="preserve">{academic} Academic Year</w:t>
+      </w:r>
+    </w:p>
+    <w:p>
+      <w:pPr>
+        <w:spacing w:after="0" w:lineRule="auto"/>
+        <w:ind w:left="180" w:right="94" w:firstLine="540"/>
+        <w:rPr>
+          <w:rFonts w:ascii="Times New Roman" w:cs="Times New Roman" w:eastAsia="Times New Roman" w:hAnsi="Times New Roman"/>
+          <w:sz w:val="28"/>
+          <w:szCs w:val="28"/>
+        </w:rPr>
+      </w:pPr>
+      <w:r>
+        <w:rPr>
+          <w:rtl w:val="0"/>
+        </w:rPr>
+      </w:r>
+    </w:p>
+    <w:p>
+      <w:pPr>
+        <w:spacing w:after="0" w:lineRule="auto"/>
+        <w:ind w:left="180" w:right="94" w:firstLine="540"/>
+        <w:rPr>
+          <w:rFonts w:ascii="Times New Roman" w:cs="Times New Roman" w:eastAsia="Times New Roman" w:hAnsi="Times New Roman"/>
+          <w:sz w:val="24"/>
+          <w:szCs w:val="24"/>
+        </w:rPr>
+      </w:pPr>
+      <w:r>
+        <w:rPr>
+          <w:rtl w:val="0"/>
+        </w:rPr>
+      </w:r>
+    </w:p>
+    <w:p>
+      <w:pPr>
+        <w:spacing w:after="0" w:lineRule="auto"/>
+        <w:ind w:left="180" w:right="94" w:firstLine="0"/>
+        <w:rPr>
+          <w:rFonts w:ascii="Times New Roman" w:cs="Times New Roman" w:eastAsia="Times New Roman" w:hAnsi="Times New Roman"/>
+          <w:sz w:val="24"/>
+          <w:szCs w:val="24"/>
+        </w:rPr>
+      </w:pPr>
+      <w:r>
+        <w:rPr>
+          <w:rtl w:val="0"/>
+        </w:rPr>
       </w:r>
     </w:p>
     <w:p>
@@ -870,13 +943,10 @@
         <w:ind w:left="0" w:right="94" w:firstLine="0"/>
         <w:rPr>
           <w:rFonts w:ascii="Times New Roman" w:cs="Times New Roman" w:eastAsia="Times New Roman" w:hAnsi="Times New Roman"/>
-          <w:sz w:val="28"/>
-          <w:szCs w:val="28"/>
-        </w:rPr>
-      </w:pPr>
-      <w:r>
-        <w:br w:type="page"/>
-      </w:r>
+          <w:sz w:val="24"/>
+          <w:szCs w:val="24"/>
+        </w:rPr>
+      </w:pPr>
       <w:r>
         <w:rPr>
           <w:rtl w:val="0"/>
@@ -886,21 +956,85 @@
     <w:p>
       <w:pPr>
         <w:spacing w:after="0" w:lineRule="auto"/>
-        <w:ind w:right="94"/>
-        <w:rPr>
-          <w:rFonts w:ascii="Times New Roman" w:cs="Times New Roman" w:eastAsia="Times New Roman" w:hAnsi="Times New Roman"/>
-          <w:sz w:val="24"/>
-          <w:szCs w:val="24"/>
-        </w:rPr>
-      </w:pPr>
-      <w:r>
-        <w:rPr>
-          <w:rFonts w:ascii="Times New Roman" w:cs="Times New Roman" w:eastAsia="Times New Roman" w:hAnsi="Times New Roman"/>
-          <w:sz w:val="24"/>
-          <w:szCs w:val="24"/>
-          <w:rtl w:val="0"/>
-        </w:rPr>
-        <w:t xml:space="preserve">     You are cordially invited to attend the {year.text} year title seminar. The title of the seminar is attached with an invitation letter.</w:t>
+        <w:ind w:left="180" w:right="94" w:firstLine="0"/>
+        <w:rPr>
+          <w:rFonts w:ascii="Times New Roman" w:cs="Times New Roman" w:eastAsia="Times New Roman" w:hAnsi="Times New Roman"/>
+          <w:sz w:val="24"/>
+          <w:szCs w:val="24"/>
+        </w:rPr>
+      </w:pPr>
+      <w:r>
+        <w:rPr>
+          <w:rtl w:val="0"/>
+        </w:rPr>
+      </w:r>
+    </w:p>
+    <w:p>
+      <w:pPr>
+        <w:spacing w:after="0" w:lineRule="auto"/>
+        <w:ind w:left="180" w:right="94" w:firstLine="0"/>
+        <w:rPr>
+          <w:rFonts w:ascii="Times New Roman" w:cs="Times New Roman" w:eastAsia="Times New Roman" w:hAnsi="Times New Roman"/>
+          <w:sz w:val="24"/>
+          <w:szCs w:val="24"/>
+        </w:rPr>
+      </w:pPr>
+      <w:r>
+        <w:rPr>
+          <w:rtl w:val="0"/>
+        </w:rPr>
+      </w:r>
+    </w:p>
+    <w:p>
+      <w:pPr>
+        <w:spacing w:after="0" w:lineRule="auto"/>
+        <w:ind w:left="180" w:right="94" w:firstLine="0"/>
+        <w:rPr>
+          <w:rFonts w:ascii="Times New Roman" w:cs="Times New Roman" w:eastAsia="Times New Roman" w:hAnsi="Times New Roman"/>
+          <w:sz w:val="24"/>
+          <w:szCs w:val="24"/>
+        </w:rPr>
+      </w:pPr>
+      <w:r>
+        <w:rPr>
+          <w:rtl w:val="0"/>
+        </w:rPr>
+      </w:r>
+    </w:p>
+    <w:p>
+      <w:pPr>
+        <w:spacing w:after="0" w:lineRule="auto"/>
+        <w:ind w:left="180" w:right="94" w:firstLine="0"/>
+        <w:rPr>
+          <w:rFonts w:ascii="Times New Roman" w:cs="Times New Roman" w:eastAsia="Times New Roman" w:hAnsi="Times New Roman"/>
+          <w:sz w:val="24"/>
+          <w:szCs w:val="24"/>
+        </w:rPr>
+      </w:pPr>
+      <w:r>
+        <w:rPr>
+          <w:rtl w:val="0"/>
+        </w:rPr>
+      </w:r>
+    </w:p>
+    <w:p>
+      <w:pPr>
+        <w:spacing w:after="0" w:lineRule="auto"/>
+        <w:ind w:left="180" w:right="94" w:firstLine="0"/>
+        <w:rPr>
+          <w:rFonts w:ascii="Times New Roman" w:cs="Times New Roman" w:eastAsia="Times New Roman" w:hAnsi="Times New Roman"/>
+          <w:sz w:val="24"/>
+          <w:szCs w:val="24"/>
+        </w:rPr>
+      </w:pPr>
+      <w:r>
+        <w:rPr>
+          <w:rFonts w:ascii="Times New Roman" w:cs="Times New Roman" w:eastAsia="Times New Roman" w:hAnsi="Times New Roman"/>
+          <w:sz w:val="24"/>
+          <w:szCs w:val="24"/>
+          <w:rtl w:val="0"/>
+        </w:rPr>
+        <w:t xml:space="preserve"> You are cordially invited to attend the {year.text | lower} year title seminar. The title of the seminar is attached with an invitation letter.</w:t>
       </w:r>
     </w:p>
     <w:p>
@@ -922,7 +1056,7 @@
     <w:tbl>
       <w:tblPr>
         <w:tblStyle w:val="Table1"/>
-        <w:tblW w:w="15394.0" w:type="dxa"/>
+        <w:tblW w:w="15375.0" w:type="dxa"/>
         <w:jc w:val="center"/>
         <w:tblBorders>
           <w:top w:color="000000" w:space="0" w:sz="4" w:val="single"/>
@@ -936,29 +1070,34 @@
         <w:tblLook w:val="0400"/>
       </w:tblPr>
       <w:tblGrid>
-        <w:gridCol w:w="555"/>
-        <w:gridCol w:w="1860"/>
+        <w:gridCol w:w="885"/>
         <w:gridCol w:w="2205"/>
-        <w:gridCol w:w="1860"/>
-        <w:gridCol w:w="8914"/>
+        <w:gridCol w:w="3150"/>
+        <w:gridCol w:w="1950"/>
+        <w:gridCol w:w="7185"/>
         <w:tblGridChange w:id="0">
           <w:tblGrid>
-            <w:gridCol w:w="555"/>
-            <w:gridCol w:w="1860"/>
+            <w:gridCol w:w="885"/>
             <w:gridCol w:w="2205"/>
-            <w:gridCol w:w="1860"/>
-            <w:gridCol w:w="8914"/>
+            <w:gridCol w:w="3150"/>
+            <w:gridCol w:w="1950"/>
+            <w:gridCol w:w="7185"/>
           </w:tblGrid>
         </w:tblGridChange>
       </w:tblGrid>
       <w:tr>
         <w:trPr>
-          <w:cantSplit w:val="0"/>
-          <w:trHeight w:val="826.719967614614" w:hRule="atLeast"/>
+          <w:cantSplit w:val="1"/>
           <w:tblHeader w:val="0"/>
         </w:trPr>
         <w:tc>
           <w:tcPr>
+            <w:tcMar>
+              <w:top w:w="288.0" w:type="dxa"/>
+              <w:left w:w="288.0" w:type="dxa"/>
+              <w:bottom w:w="288.0" w:type="dxa"/>
+              <w:right w:w="288.0" w:type="dxa"/>
+            </w:tcMar>
             <w:vAlign w:val="center"/>
           </w:tcPr>
           <w:p>
@@ -984,6 +1123,12 @@
         </w:tc>
         <w:tc>
           <w:tcPr>
+            <w:tcMar>
+              <w:top w:w="288.0" w:type="dxa"/>
+              <w:left w:w="288.0" w:type="dxa"/>
+              <w:bottom w:w="288.0" w:type="dxa"/>
+              <w:right w:w="288.0" w:type="dxa"/>
+            </w:tcMar>
             <w:vAlign w:val="center"/>
           </w:tcPr>
           <w:p>
@@ -1009,6 +1154,12 @@
         </w:tc>
         <w:tc>
           <w:tcPr>
+            <w:tcMar>
+              <w:top w:w="288.0" w:type="dxa"/>
+              <w:left w:w="288.0" w:type="dxa"/>
+              <w:bottom w:w="288.0" w:type="dxa"/>
+              <w:right w:w="288.0" w:type="dxa"/>
+            </w:tcMar>
             <w:vAlign w:val="center"/>
           </w:tcPr>
           <w:p>
@@ -1034,6 +1185,12 @@
         </w:tc>
         <w:tc>
           <w:tcPr>
+            <w:tcMar>
+              <w:top w:w="288.0" w:type="dxa"/>
+              <w:left w:w="288.0" w:type="dxa"/>
+              <w:bottom w:w="288.0" w:type="dxa"/>
+              <w:right w:w="288.0" w:type="dxa"/>
+            </w:tcMar>
             <w:vAlign w:val="center"/>
           </w:tcPr>
           <w:p>
@@ -1059,6 +1216,12 @@
         </w:tc>
         <w:tc>
           <w:tcPr>
+            <w:tcMar>
+              <w:top w:w="288.0" w:type="dxa"/>
+              <w:left w:w="288.0" w:type="dxa"/>
+              <w:bottom w:w="288.0" w:type="dxa"/>
+              <w:right w:w="288.0" w:type="dxa"/>
+            </w:tcMar>
             <w:vAlign w:val="center"/>
           </w:tcPr>
           <w:p>
@@ -1085,11 +1248,17 @@
       </w:tr>
       <w:tr>
         <w:trPr>
-          <w:cantSplit w:val="0"/>
+          <w:cantSplit w:val="1"/>
           <w:tblHeader w:val="0"/>
         </w:trPr>
         <w:tc>
           <w:tcPr>
+            <w:tcMar>
+              <w:top w:w="144.0" w:type="dxa"/>
+              <w:left w:w="144.0" w:type="dxa"/>
+              <w:bottom w:w="144.0" w:type="dxa"/>
+              <w:right w:w="144.0" w:type="dxa"/>
+            </w:tcMar>
             <w:vAlign w:val="center"/>
           </w:tcPr>
           <w:p>
@@ -1113,6 +1282,12 @@
         </w:tc>
         <w:tc>
           <w:tcPr>
+            <w:tcMar>
+              <w:top w:w="144.0" w:type="dxa"/>
+              <w:left w:w="144.0" w:type="dxa"/>
+              <w:bottom w:w="144.0" w:type="dxa"/>
+              <w:right w:w="144.0" w:type="dxa"/>
+            </w:tcMar>
             <w:vAlign w:val="center"/>
           </w:tcPr>
           <w:p>
@@ -1136,6 +1311,12 @@
         </w:tc>
         <w:tc>
           <w:tcPr>
+            <w:tcMar>
+              <w:top w:w="144.0" w:type="dxa"/>
+              <w:left w:w="144.0" w:type="dxa"/>
+              <w:bottom w:w="144.0" w:type="dxa"/>
+              <w:right w:w="144.0" w:type="dxa"/>
+            </w:tcMar>
             <w:vAlign w:val="center"/>
           </w:tcPr>
           <w:p>
@@ -1159,6 +1340,12 @@
         </w:tc>
         <w:tc>
           <w:tcPr>
+            <w:tcMar>
+              <w:top w:w="144.0" w:type="dxa"/>
+              <w:left w:w="144.0" w:type="dxa"/>
+              <w:bottom w:w="144.0" w:type="dxa"/>
+              <w:right w:w="144.0" w:type="dxa"/>
+            </w:tcMar>
             <w:vAlign w:val="center"/>
           </w:tcPr>
           <w:p>
@@ -1176,12 +1363,18 @@
                 <w:szCs w:val="24"/>
                 <w:rtl w:val="0"/>
               </w:rPr>
-              <w:t xml:space="preserve">{members | joinRolls}{#repeater}®{/repeater}</w:t>
+              <w:t xml:space="preserve">{members | joinRolls}</w:t>
             </w:r>
           </w:p>
         </w:tc>
         <w:tc>
           <w:tcPr>
+            <w:tcMar>
+              <w:top w:w="144.0" w:type="dxa"/>
+              <w:left w:w="144.0" w:type="dxa"/>
+              <w:bottom w:w="144.0" w:type="dxa"/>
+              <w:right w:w="144.0" w:type="dxa"/>
+            </w:tcMar>
             <w:vAlign w:val="center"/>
           </w:tcPr>
           <w:p>
@@ -1210,21 +1403,6 @@
         <w:rPr>
           <w:rFonts w:ascii="Times New Roman" w:cs="Times New Roman" w:eastAsia="Times New Roman" w:hAnsi="Times New Roman"/>
           <w:b w:val="1"/>
-          <w:sz w:val="24"/>
-          <w:szCs w:val="24"/>
-        </w:rPr>
-      </w:pPr>
-      <w:r>
-        <w:rPr>
-          <w:rtl w:val="0"/>
-        </w:rPr>
-      </w:r>
-    </w:p>
-    <w:p>
-      <w:pPr>
-        <w:rPr>
-          <w:rFonts w:ascii="Times New Roman" w:cs="Times New Roman" w:eastAsia="Times New Roman" w:hAnsi="Times New Roman"/>
-          <w:b w:val="1"/>
           <w:sz w:val="36"/>
           <w:szCs w:val="36"/>
           <w:u w:val="single"/>
@@ -1261,25 +1439,25 @@
             <w:drawing>
               <wp:anchor allowOverlap="1" behindDoc="0" distB="0" distT="0" distL="114300" distR="114300" hidden="0" layoutInCell="1" locked="0" relativeHeight="0" simplePos="0">
                 <wp:simplePos x="0" y="0"/>
-                <wp:positionH relativeFrom="margin">
-                  <wp:align>right</wp:align>
+                <wp:positionH relativeFrom="page">
+                  <wp:posOffset>7391400</wp:posOffset>
                 </wp:positionH>
-                <wp:positionV relativeFrom="margin">
-                  <wp:align>bottom</wp:align>
+                <wp:positionV relativeFrom="page">
+                  <wp:posOffset>5792201</wp:posOffset>
                 </wp:positionV>
-                <wp:extent cx="2628900" cy="1817362"/>
+                <wp:extent cx="2625725" cy="1413510"/>
                 <wp:effectExtent b="0" l="0" r="0" t="0"/>
                 <wp:wrapNone/>
-                <wp:docPr id="841556204" name=""/>
+                <wp:docPr id="841556206" name=""/>
                 <a:graphic>
                   <a:graphicData uri="http://schemas.microsoft.com/office/word/2010/wordprocessingShape">
                     <wps:wsp>
                       <wps:cNvSpPr/>
-                      <wps:cNvPr id="2" name="Shape 2"/>
+                      <wps:cNvPr id="4" name="Shape 4"/>
                       <wps:spPr>
                         <a:xfrm>
-                          <a:off x="4037900" y="3078000"/>
-                          <a:ext cx="2616300" cy="2036400"/>
+                          <a:off x="4037900" y="3078008"/>
+                          <a:ext cx="2616200" cy="1403985"/>
                         </a:xfrm>
                         <a:prstGeom prst="rect">
                           <a:avLst/>
@@ -1426,21 +1604,21 @@
             <w:drawing>
               <wp:anchor allowOverlap="1" behindDoc="0" distB="0" distT="0" distL="114300" distR="114300" hidden="0" layoutInCell="1" locked="0" relativeHeight="0" simplePos="0">
                 <wp:simplePos x="0" y="0"/>
-                <wp:positionH relativeFrom="margin">
-                  <wp:align>right</wp:align>
+                <wp:positionH relativeFrom="page">
+                  <wp:posOffset>7391400</wp:posOffset>
                 </wp:positionH>
-                <wp:positionV relativeFrom="margin">
-                  <wp:align>bottom</wp:align>
+                <wp:positionV relativeFrom="page">
+                  <wp:posOffset>5792201</wp:posOffset>
                 </wp:positionV>
-                <wp:extent cx="2628900" cy="1817362"/>
+                <wp:extent cx="2625725" cy="1413510"/>
                 <wp:effectExtent b="0" l="0" r="0" t="0"/>
                 <wp:wrapNone/>
-                <wp:docPr id="841556204" name="image2.png"/>
+                <wp:docPr id="841556206" name="image4.png"/>
                 <a:graphic>
                   <a:graphicData uri="http://schemas.openxmlformats.org/drawingml/2006/picture">
                     <pic:pic>
                       <pic:nvPicPr>
-                        <pic:cNvPr id="0" name="image2.png"/>
+                        <pic:cNvPr id="0" name="image4.png"/>
                         <pic:cNvPicPr preferRelativeResize="0"/>
                       </pic:nvPicPr>
                       <pic:blipFill>
@@ -1453,7 +1631,7 @@
                       <pic:spPr>
                         <a:xfrm>
                           <a:off x="0" y="0"/>
-                          <a:ext cx="2628900" cy="1817362"/>
+                          <a:ext cx="2625725" cy="1413510"/>
                         </a:xfrm>
                         <a:prstGeom prst="rect"/>
                         <a:ln/>
@@ -1506,11 +1684,19 @@
       </w:pPr>
     </w:pPrDefault>
   </w:docDefaults>
+  <w:style w:type="table" w:styleId="TableNormal" w:default="1">
+    <w:name w:val="TableNormal"/>
+    <w:tblPr>
+      <w:tblCellMar>
+        <w:top w:w="100.0" w:type="dxa"/>
+        <w:left w:w="100.0" w:type="dxa"/>
+        <w:bottom w:w="100.0" w:type="dxa"/>
+        <w:right w:w="100.0" w:type="dxa"/>
+      </w:tblCellMar>
+    </w:tblPr>
+  </w:style>
   <w:style w:type="paragraph" w:styleId="Normal" w:default="1">
     <w:name w:val="normal"/>
-  </w:style>
-  <w:style w:type="table" w:styleId="TableNormal" w:default="1">
-    <w:name w:val="TableNormal"/>
   </w:style>
   <w:style w:type="paragraph" w:styleId="Heading1">
     <w:name w:val="heading 1"/>
@@ -2068,7 +2254,7 @@
 
 <file path=customXML/item1.xml><?xml version="1.0" encoding="utf-8"?>
 <go:gDocsCustomXmlDataStorage xmlns:go="http://customooxmlschemas.google.com/" xmlns:r="http://schemas.openxmlformats.org/officeDocument/2006/relationships" uri="GoogleDocsCustomDataVersion2">
-  <go:docsCustomData xmlns:go="http://customooxmlschemas.google.com/" roundtripDataSignature="AMtx7mhwmUrbcxW3gTz6CiVA7VuJfZ0TCg==">CgMxLjA4AHIhMTZMQlBLOGstU0FtMnlyeWhBbl9qUkNTN0lIYWVBS09K</go:docsCustomData>
+  <go:docsCustomData xmlns:go="http://customooxmlschemas.google.com/" roundtripDataSignature="AMtx7mhSRo1+QBAA65RgBBTe85xBqVY8Ow==">CgMxLjA4AHIhMTFxOGhoZTF1NXZZc1VvdnJtRFEzTDVodXJtZGlWMjVK</go:docsCustomData>
 </go:gDocsCustomXmlDataStorage>
 </file>
 

</xml_diff>